<commit_message>
Changed LLToolkit project type "Application (.exe)" > "Utility". Added pre/postconditions to headInsert()
</commit_message>
<xml_diff>
--- a/doc/Linked Lists.docx
+++ b/doc/Linked Lists.docx
@@ -170,8 +170,10 @@
         <w:rPr>
           <w:lang w:val="en-US"/>
         </w:rPr>
-        <w:t xml:space="preserve"> thoroughly. </w:t>
-      </w:r>
+        <w:t xml:space="preserve"> thoroughly using Google Test.</w:t>
+      </w:r>
+      <w:bookmarkStart w:id="0" w:name="_GoBack"/>
+      <w:bookmarkEnd w:id="0"/>
     </w:p>
     <w:p>
       <w:pPr>
@@ -437,7 +439,6 @@
           <w:lang w:val="en-US"/>
         </w:rPr>
       </w:pPr>
-      <w:bookmarkStart w:id="0" w:name="_GoBack"/>
       <w:r>
         <w:rPr>
           <w:i/>
@@ -460,7 +461,6 @@
         <w:t xml:space="preserve"> are completed.</w:t>
       </w:r>
     </w:p>
-    <w:bookmarkEnd w:id="0"/>
     <w:p>
       <w:pPr>
         <w:pBdr>
@@ -2378,7 +2378,7 @@
                 <w:sz w:val="16"/>
                 <w:szCs w:val="16"/>
               </w:rPr>
-              <w:t>1</w:t>
+              <w:t>2</w:t>
             </w:r>
             <w:r>
               <w:rPr>
@@ -2663,7 +2663,7 @@
         </mc:Choice>
         <mc:Fallback>
           <w:pict>
-            <v:line w14:anchorId="7F08131A" id="Straight Connector 2" o:spid="_x0000_s1026" style="position:absolute;z-index:251659264;visibility:visible;mso-wrap-style:square;mso-width-percent:0;mso-wrap-distance-left:9pt;mso-wrap-distance-top:0;mso-wrap-distance-right:9pt;mso-wrap-distance-bottom:0;mso-position-horizontal:absolute;mso-position-horizontal-relative:text;mso-position-vertical:absolute;mso-position-vertical-relative:text;mso-width-percent:0;mso-width-relative:margin" from="-.15pt,25.95pt" to="480.9pt,25.95pt" o:gfxdata="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" strokecolor="#003d85" strokeweight=".25pt"/>
+            <v:line w14:anchorId="01CA2797" id="Straight Connector 2" o:spid="_x0000_s1026" style="position:absolute;z-index:251659264;visibility:visible;mso-wrap-style:square;mso-width-percent:0;mso-wrap-distance-left:9pt;mso-wrap-distance-top:0;mso-wrap-distance-right:9pt;mso-wrap-distance-bottom:0;mso-position-horizontal:absolute;mso-position-horizontal-relative:text;mso-position-vertical:absolute;mso-position-vertical-relative:text;mso-width-percent:0;mso-width-relative:margin" from="-.15pt,25.95pt" to="480.9pt,25.95pt" o:gfxdata="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" strokecolor="#003d85" strokeweight=".25pt"/>
           </w:pict>
         </mc:Fallback>
       </mc:AlternateContent>

</xml_diff>